<commit_message>
update 01 11 2022
data kesalahan di footnote karena crash format dari mendeley 1.8 ke 2.7 serta penambahan ppt untuk presentasi
</commit_message>
<xml_diff>
--- a/FORMULIR PENGAJUAN PROPOSAL TESIS DAN SKRIPSI BARU.docx
+++ b/FORMULIR PENGAJUAN PROPOSAL TESIS DAN SKRIPSI BARU.docx
@@ -177,7 +177,7 @@
           </mc:Choice>
           <mc:Fallback>
             <w:pict>
-              <v:shapetype w14:anchorId="000184CB" id="_x0000_t32" coordsize="21600,21600" o:spt="32" o:oned="t" path="m,l21600,21600e" filled="f">
+              <v:shapetype w14:anchorId="4600146A" id="_x0000_t32" coordsize="21600,21600" o:spt="32" o:oned="t" path="m,l21600,21600e" filled="f">
                 <v:path arrowok="t" fillok="f" o:connecttype="none"/>
                 <o:lock v:ext="edit" shapetype="t"/>
               </v:shapetype>
@@ -313,7 +313,7 @@
           </mc:Choice>
           <mc:Fallback>
             <w:pict>
-              <v:shape w14:anchorId="58FF161F" id="AutoShape 3" o:spid="_x0000_s1026" type="#_x0000_t32" style="position:absolute;margin-left:120.6pt;margin-top:15.3pt;width:337.6pt;height:0;z-index:251659264;visibility:visible;mso-wrap-style:square;mso-width-percent:0;mso-height-percent:0;mso-wrap-distance-left:9pt;mso-wrap-distance-top:0;mso-wrap-distance-right:9pt;mso-wrap-distance-bottom:0;mso-position-horizontal:absolute;mso-position-horizontal-relative:text;mso-position-vertical:absolute;mso-position-vertical-relative:text;mso-width-percent:0;mso-height-percent:0;mso-width-relative:page;mso-height-relative:page" o:gfxdata="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" strokeweight=".5pt"/>
+              <v:shape w14:anchorId="3C70F7F7" id="AutoShape 3" o:spid="_x0000_s1026" type="#_x0000_t32" style="position:absolute;margin-left:120.6pt;margin-top:15.3pt;width:337.6pt;height:0;z-index:251659264;visibility:visible;mso-wrap-style:square;mso-width-percent:0;mso-height-percent:0;mso-wrap-distance-left:9pt;mso-wrap-distance-top:0;mso-wrap-distance-right:9pt;mso-wrap-distance-bottom:0;mso-position-horizontal:absolute;mso-position-horizontal-relative:text;mso-position-vertical:absolute;mso-position-vertical-relative:text;mso-width-percent:0;mso-height-percent:0;mso-width-relative:page;mso-height-relative:page" o:gfxdata="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" strokeweight=".5pt"/>
             </w:pict>
           </mc:Fallback>
         </mc:AlternateContent>
@@ -450,7 +450,7 @@
           </mc:Choice>
           <mc:Fallback>
             <w:pict>
-              <v:shape w14:anchorId="74B2EAAE" id="AutoShape 4" o:spid="_x0000_s1026" type="#_x0000_t32" style="position:absolute;margin-left:120.6pt;margin-top:14.95pt;width:337.6pt;height:0;z-index:251660288;visibility:visible;mso-wrap-style:square;mso-width-percent:0;mso-height-percent:0;mso-wrap-distance-left:9pt;mso-wrap-distance-top:0;mso-wrap-distance-right:9pt;mso-wrap-distance-bottom:0;mso-position-horizontal:absolute;mso-position-horizontal-relative:text;mso-position-vertical:absolute;mso-position-vertical-relative:text;mso-width-percent:0;mso-height-percent:0;mso-width-relative:page;mso-height-relative:page" o:gfxdata="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" strokeweight=".5pt"/>
+              <v:shape w14:anchorId="32A87616" id="AutoShape 4" o:spid="_x0000_s1026" type="#_x0000_t32" style="position:absolute;margin-left:120.6pt;margin-top:14.95pt;width:337.6pt;height:0;z-index:251660288;visibility:visible;mso-wrap-style:square;mso-width-percent:0;mso-height-percent:0;mso-wrap-distance-left:9pt;mso-wrap-distance-top:0;mso-wrap-distance-right:9pt;mso-wrap-distance-bottom:0;mso-position-horizontal:absolute;mso-position-horizontal-relative:text;mso-position-vertical:absolute;mso-position-vertical-relative:text;mso-width-percent:0;mso-height-percent:0;mso-width-relative:page;mso-height-relative:page" o:gfxdata="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" strokeweight=".5pt"/>
             </w:pict>
           </mc:Fallback>
         </mc:AlternateContent>
@@ -493,7 +493,25 @@
           <w:sz w:val="24"/>
           <w:szCs w:val="24"/>
         </w:rPr>
-        <w:t xml:space="preserve">   Sarjana Pendidikan </w:t>
+        <w:t xml:space="preserve">   </w:t>
+      </w:r>
+      <w:r>
+        <w:rPr>
+          <w:rFonts w:ascii="Times New Roman" w:hAnsi="Times New Roman" w:cs="Times New Roman"/>
+          <w:noProof/>
+          <w:sz w:val="24"/>
+          <w:szCs w:val="24"/>
+        </w:rPr>
+        <w:t xml:space="preserve">S1 </w:t>
+      </w:r>
+      <w:r>
+        <w:rPr>
+          <w:rFonts w:ascii="Times New Roman" w:hAnsi="Times New Roman" w:cs="Times New Roman"/>
+          <w:noProof/>
+          <w:sz w:val="24"/>
+          <w:szCs w:val="24"/>
+        </w:rPr>
+        <w:t xml:space="preserve">Sarjana Pendidikan </w:t>
       </w:r>
     </w:p>
     <w:p>
@@ -577,7 +595,7 @@
           </mc:Choice>
           <mc:Fallback>
             <w:pict>
-              <v:shape w14:anchorId="0A2DACE8" id="AutoShape 4" o:spid="_x0000_s1026" type="#_x0000_t32" style="position:absolute;margin-left:120.4pt;margin-top:16.1pt;width:337.6pt;height:0;z-index:251671552;visibility:visible;mso-wrap-style:square;mso-width-percent:0;mso-height-percent:0;mso-wrap-distance-left:9pt;mso-wrap-distance-top:0;mso-wrap-distance-right:9pt;mso-wrap-distance-bottom:0;mso-position-horizontal:absolute;mso-position-horizontal-relative:text;mso-position-vertical:absolute;mso-position-vertical-relative:text;mso-width-percent:0;mso-height-percent:0;mso-width-relative:page;mso-height-relative:page" o:gfxdata="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" strokeweight=".5pt"/>
+              <v:shape w14:anchorId="2C1377DB" id="AutoShape 4" o:spid="_x0000_s1026" type="#_x0000_t32" style="position:absolute;margin-left:120.4pt;margin-top:16.1pt;width:337.6pt;height:0;z-index:251671552;visibility:visible;mso-wrap-style:square;mso-width-percent:0;mso-height-percent:0;mso-wrap-distance-left:9pt;mso-wrap-distance-top:0;mso-wrap-distance-right:9pt;mso-wrap-distance-bottom:0;mso-position-horizontal:absolute;mso-position-horizontal-relative:text;mso-position-vertical:absolute;mso-position-vertical-relative:text;mso-width-percent:0;mso-height-percent:0;mso-width-relative:page;mso-height-relative:page" o:gfxdata="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" strokeweight=".5pt"/>
             </w:pict>
           </mc:Fallback>
         </mc:AlternateContent>
@@ -713,7 +731,7 @@
           </mc:Choice>
           <mc:Fallback>
             <w:pict>
-              <v:shape w14:anchorId="68B54492" id="AutoShape 6" o:spid="_x0000_s1026" type="#_x0000_t32" style="position:absolute;margin-left:120.6pt;margin-top:15.6pt;width:337.6pt;height:0;z-index:251662336;visibility:visible;mso-wrap-style:square;mso-width-percent:0;mso-height-percent:0;mso-wrap-distance-left:9pt;mso-wrap-distance-top:0;mso-wrap-distance-right:9pt;mso-wrap-distance-bottom:0;mso-position-horizontal:absolute;mso-position-horizontal-relative:text;mso-position-vertical:absolute;mso-position-vertical-relative:text;mso-width-percent:0;mso-height-percent:0;mso-width-relative:page;mso-height-relative:page" o:gfxdata="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" strokeweight=".5pt"/>
+              <v:shape w14:anchorId="1A5220CA" id="AutoShape 6" o:spid="_x0000_s1026" type="#_x0000_t32" style="position:absolute;margin-left:120.6pt;margin-top:15.6pt;width:337.6pt;height:0;z-index:251662336;visibility:visible;mso-wrap-style:square;mso-width-percent:0;mso-height-percent:0;mso-wrap-distance-left:9pt;mso-wrap-distance-top:0;mso-wrap-distance-right:9pt;mso-wrap-distance-bottom:0;mso-position-horizontal:absolute;mso-position-horizontal-relative:text;mso-position-vertical:absolute;mso-position-vertical-relative:text;mso-width-percent:0;mso-height-percent:0;mso-width-relative:page;mso-height-relative:page" o:gfxdata="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" strokeweight=".5pt"/>
             </w:pict>
           </mc:Fallback>
         </mc:AlternateContent>
@@ -748,185 +766,13 @@
         </w:rPr>
         <w:t xml:space="preserve">   </w:t>
       </w:r>
-      <w:proofErr w:type="spellStart"/>
       <w:r>
         <w:rPr>
           <w:rFonts w:ascii="Times New Roman" w:hAnsi="Times New Roman"/>
           <w:sz w:val="24"/>
           <w:szCs w:val="24"/>
         </w:rPr>
-        <w:t>Makna</w:t>
-      </w:r>
-      <w:proofErr w:type="spellEnd"/>
-      <w:r>
-        <w:rPr>
-          <w:rFonts w:ascii="Times New Roman" w:hAnsi="Times New Roman"/>
-          <w:sz w:val="24"/>
-          <w:szCs w:val="24"/>
-        </w:rPr>
-        <w:t xml:space="preserve"> </w:t>
-      </w:r>
-      <w:proofErr w:type="spellStart"/>
-      <w:r>
-        <w:rPr>
-          <w:rFonts w:ascii="Times New Roman" w:hAnsi="Times New Roman"/>
-          <w:sz w:val="24"/>
-          <w:szCs w:val="24"/>
-        </w:rPr>
-        <w:t>Karakter</w:t>
-      </w:r>
-      <w:proofErr w:type="spellEnd"/>
-      <w:r>
-        <w:rPr>
-          <w:rFonts w:ascii="Times New Roman" w:hAnsi="Times New Roman"/>
-          <w:sz w:val="24"/>
-          <w:szCs w:val="24"/>
-        </w:rPr>
-        <w:t xml:space="preserve"> </w:t>
-      </w:r>
-      <w:proofErr w:type="spellStart"/>
-      <w:r>
-        <w:rPr>
-          <w:rFonts w:ascii="Times New Roman" w:hAnsi="Times New Roman"/>
-          <w:sz w:val="24"/>
-          <w:szCs w:val="24"/>
-        </w:rPr>
-        <w:t>Menurut</w:t>
-      </w:r>
-      <w:proofErr w:type="spellEnd"/>
-      <w:r>
-        <w:rPr>
-          <w:rFonts w:ascii="Times New Roman" w:hAnsi="Times New Roman"/>
-          <w:sz w:val="24"/>
-          <w:szCs w:val="24"/>
-        </w:rPr>
-        <w:t xml:space="preserve"> 2 Petrus 1:5-7 Dan </w:t>
-      </w:r>
-      <w:proofErr w:type="spellStart"/>
-      <w:r>
-        <w:rPr>
-          <w:rFonts w:ascii="Times New Roman" w:hAnsi="Times New Roman"/>
-          <w:sz w:val="24"/>
-          <w:szCs w:val="24"/>
-        </w:rPr>
-        <w:t>Aplikasinya</w:t>
-      </w:r>
-      <w:proofErr w:type="spellEnd"/>
-      <w:r>
-        <w:rPr>
-          <w:rFonts w:ascii="Times New Roman" w:hAnsi="Times New Roman"/>
-          <w:sz w:val="24"/>
-          <w:szCs w:val="24"/>
-        </w:rPr>
-        <w:t xml:space="preserve"> </w:t>
-      </w:r>
-      <w:proofErr w:type="spellStart"/>
-      <w:r>
-        <w:rPr>
-          <w:rFonts w:ascii="Times New Roman" w:hAnsi="Times New Roman"/>
-          <w:sz w:val="24"/>
-          <w:szCs w:val="24"/>
-        </w:rPr>
-        <w:t>Dalam</w:t>
-      </w:r>
-      <w:proofErr w:type="spellEnd"/>
-      <w:r>
-        <w:rPr>
-          <w:rFonts w:ascii="Times New Roman" w:hAnsi="Times New Roman"/>
-          <w:sz w:val="24"/>
-          <w:szCs w:val="24"/>
-        </w:rPr>
-        <w:t xml:space="preserve">    </w:t>
-      </w:r>
-      <w:proofErr w:type="spellStart"/>
-      <w:r>
-        <w:rPr>
-          <w:rFonts w:ascii="Times New Roman" w:hAnsi="Times New Roman"/>
-          <w:sz w:val="24"/>
-          <w:szCs w:val="24"/>
-        </w:rPr>
-        <w:t>Pembentukan</w:t>
-      </w:r>
-      <w:proofErr w:type="spellEnd"/>
-      <w:r>
-        <w:rPr>
-          <w:rFonts w:ascii="Times New Roman" w:hAnsi="Times New Roman"/>
-          <w:sz w:val="24"/>
-          <w:szCs w:val="24"/>
-        </w:rPr>
-        <w:t xml:space="preserve"> </w:t>
-      </w:r>
-      <w:proofErr w:type="spellStart"/>
-      <w:r>
-        <w:rPr>
-          <w:rFonts w:ascii="Times New Roman" w:hAnsi="Times New Roman"/>
-          <w:sz w:val="24"/>
-          <w:szCs w:val="24"/>
-        </w:rPr>
-        <w:t>Karakter</w:t>
-      </w:r>
-      <w:proofErr w:type="spellEnd"/>
-      <w:r>
-        <w:rPr>
-          <w:rFonts w:ascii="Times New Roman" w:hAnsi="Times New Roman"/>
-          <w:sz w:val="24"/>
-          <w:szCs w:val="24"/>
-        </w:rPr>
-        <w:t xml:space="preserve"> Di Youth </w:t>
-      </w:r>
-      <w:proofErr w:type="spellStart"/>
-      <w:r>
-        <w:rPr>
-          <w:rFonts w:ascii="Times New Roman" w:hAnsi="Times New Roman"/>
-          <w:sz w:val="24"/>
-          <w:szCs w:val="24"/>
-        </w:rPr>
-        <w:t>Gkpb</w:t>
-      </w:r>
-      <w:proofErr w:type="spellEnd"/>
-      <w:r>
-        <w:rPr>
-          <w:rFonts w:ascii="Times New Roman" w:hAnsi="Times New Roman"/>
-          <w:sz w:val="24"/>
-          <w:szCs w:val="24"/>
-        </w:rPr>
-        <w:t xml:space="preserve"> Masa </w:t>
-      </w:r>
-      <w:proofErr w:type="spellStart"/>
-      <w:r>
-        <w:rPr>
-          <w:rFonts w:ascii="Times New Roman" w:hAnsi="Times New Roman"/>
-          <w:sz w:val="24"/>
-          <w:szCs w:val="24"/>
-        </w:rPr>
-        <w:t>Depan</w:t>
-      </w:r>
-      <w:proofErr w:type="spellEnd"/>
-      <w:r>
-        <w:rPr>
-          <w:rFonts w:ascii="Times New Roman" w:hAnsi="Times New Roman"/>
-          <w:sz w:val="24"/>
-          <w:szCs w:val="24"/>
-        </w:rPr>
-        <w:t xml:space="preserve"> </w:t>
-      </w:r>
-      <w:proofErr w:type="spellStart"/>
-      <w:r>
-        <w:rPr>
-          <w:rFonts w:ascii="Times New Roman" w:hAnsi="Times New Roman"/>
-          <w:sz w:val="24"/>
-          <w:szCs w:val="24"/>
-        </w:rPr>
-        <w:t>Cerah</w:t>
-      </w:r>
-      <w:proofErr w:type="spellEnd"/>
-      <w:r>
-        <w:rPr>
-          <w:rFonts w:ascii="Times New Roman" w:hAnsi="Times New Roman"/>
-          <w:sz w:val="24"/>
-          <w:szCs w:val="24"/>
-        </w:rPr>
-        <w:t xml:space="preserve"> Surabaya</w:t>
+        <w:t>Makna Karakter Menurut 2 Petrus 1:5-7 Dan Aplikasinya Dalam    Pembentukan Karakter Di Youth Gkpb Masa Depan Cerah Surabaya</w:t>
       </w:r>
     </w:p>
     <w:p>
@@ -1021,7 +867,7 @@
           </mc:Choice>
           <mc:Fallback>
             <w:pict>
-              <v:shape w14:anchorId="2813D0DD" id="AutoShape 7" o:spid="_x0000_s1026" type="#_x0000_t32" style="position:absolute;margin-left:120.6pt;margin-top:15.05pt;width:337.6pt;height:0;z-index:251663360;visibility:visible;mso-wrap-style:square;mso-width-percent:0;mso-height-percent:0;mso-wrap-distance-left:9pt;mso-wrap-distance-top:0;mso-wrap-distance-right:9pt;mso-wrap-distance-bottom:0;mso-position-horizontal:absolute;mso-position-horizontal-relative:text;mso-position-vertical:absolute;mso-position-vertical-relative:text;mso-width-percent:0;mso-height-percent:0;mso-width-relative:page;mso-height-relative:page" o:gfxdata="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" strokeweight=".5pt"/>
+              <v:shape w14:anchorId="248B45E4" id="AutoShape 7" o:spid="_x0000_s1026" type="#_x0000_t32" style="position:absolute;margin-left:120.6pt;margin-top:15.05pt;width:337.6pt;height:0;z-index:251663360;visibility:visible;mso-wrap-style:square;mso-width-percent:0;mso-height-percent:0;mso-wrap-distance-left:9pt;mso-wrap-distance-top:0;mso-wrap-distance-right:9pt;mso-wrap-distance-bottom:0;mso-position-horizontal:absolute;mso-position-horizontal-relative:text;mso-position-vertical:absolute;mso-position-vertical-relative:text;mso-width-percent:0;mso-height-percent:0;mso-width-relative:page;mso-height-relative:page" o:gfxdata="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" strokeweight=".5pt"/>
             </w:pict>
           </mc:Fallback>
         </mc:AlternateContent>
@@ -1108,7 +954,7 @@
           </mc:Choice>
           <mc:Fallback>
             <w:pict>
-              <v:shape w14:anchorId="16CFFD69" id="AutoShape 14" o:spid="_x0000_s1026" type="#_x0000_t32" style="position:absolute;margin-left:135.65pt;margin-top:39.95pt;width:322.55pt;height:.05pt;z-index:251668480;visibility:visible;mso-wrap-style:square;mso-width-percent:0;mso-height-percent:0;mso-wrap-distance-left:9pt;mso-wrap-distance-top:0;mso-wrap-distance-right:9pt;mso-wrap-distance-bottom:0;mso-position-horizontal:absolute;mso-position-horizontal-relative:text;mso-position-vertical:absolute;mso-position-vertical-relative:text;mso-width-percent:0;mso-height-percent:0;mso-width-relative:page;mso-height-relative:page" o:gfxdata="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" strokeweight=".5pt"/>
+              <v:shape w14:anchorId="50C9FD17" id="AutoShape 14" o:spid="_x0000_s1026" type="#_x0000_t32" style="position:absolute;margin-left:135.65pt;margin-top:39.95pt;width:322.55pt;height:.05pt;z-index:251668480;visibility:visible;mso-wrap-style:square;mso-width-percent:0;mso-height-percent:0;mso-wrap-distance-left:9pt;mso-wrap-distance-top:0;mso-wrap-distance-right:9pt;mso-wrap-distance-bottom:0;mso-position-horizontal:absolute;mso-position-horizontal-relative:text;mso-position-vertical:absolute;mso-position-vertical-relative:text;mso-width-percent:0;mso-height-percent:0;mso-width-relative:page;mso-height-relative:page" o:gfxdata="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" strokeweight=".5pt"/>
             </w:pict>
           </mc:Fallback>
         </mc:AlternateContent>
@@ -1184,7 +1030,7 @@
           </mc:Choice>
           <mc:Fallback>
             <w:pict>
-              <v:shape w14:anchorId="6C87D3B9" id="AutoShape 8" o:spid="_x0000_s1026" type="#_x0000_t32" style="position:absolute;margin-left:135.65pt;margin-top:12.45pt;width:322.55pt;height:.05pt;z-index:251664384;visibility:visible;mso-wrap-style:square;mso-width-percent:0;mso-height-percent:0;mso-wrap-distance-left:9pt;mso-wrap-distance-top:0;mso-wrap-distance-right:9pt;mso-wrap-distance-bottom:0;mso-position-horizontal:absolute;mso-position-horizontal-relative:text;mso-position-vertical:absolute;mso-position-vertical-relative:text;mso-width-percent:0;mso-height-percent:0;mso-width-relative:page;mso-height-relative:page" o:gfxdata="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" strokeweight=".5pt"/>
+              <v:shape w14:anchorId="29E2619F" id="AutoShape 8" o:spid="_x0000_s1026" type="#_x0000_t32" style="position:absolute;margin-left:135.65pt;margin-top:12.45pt;width:322.55pt;height:.05pt;z-index:251664384;visibility:visible;mso-wrap-style:square;mso-width-percent:0;mso-height-percent:0;mso-wrap-distance-left:9pt;mso-wrap-distance-top:0;mso-wrap-distance-right:9pt;mso-wrap-distance-bottom:0;mso-position-horizontal:absolute;mso-position-horizontal-relative:text;mso-position-vertical:absolute;mso-position-vertical-relative:text;mso-width-percent:0;mso-height-percent:0;mso-width-relative:page;mso-height-relative:page" o:gfxdata="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" strokeweight=".5pt"/>
             </w:pict>
           </mc:Fallback>
         </mc:AlternateContent>
@@ -1321,15 +1167,15 @@
           <w:lang w:val="id-ID"/>
         </w:rPr>
         <w:drawing>
-          <wp:anchor distT="0" distB="0" distL="114300" distR="114300" simplePos="0" relativeHeight="251658752" behindDoc="0" locked="0" layoutInCell="1" allowOverlap="1" wp14:anchorId="34668E5C" wp14:editId="4949C783">
+          <wp:anchor distT="0" distB="0" distL="114300" distR="114300" simplePos="0" relativeHeight="251658752" behindDoc="0" locked="0" layoutInCell="1" allowOverlap="1" wp14:anchorId="34668E5C" wp14:editId="16AEE03E">
             <wp:simplePos x="0" y="0"/>
             <wp:positionH relativeFrom="column">
-              <wp:posOffset>3303270</wp:posOffset>
+              <wp:posOffset>3573780</wp:posOffset>
             </wp:positionH>
             <wp:positionV relativeFrom="paragraph">
-              <wp:posOffset>327449</wp:posOffset>
+              <wp:posOffset>274320</wp:posOffset>
             </wp:positionV>
-            <wp:extent cx="3516036" cy="2209800"/>
+            <wp:extent cx="3142615" cy="1975108"/>
             <wp:effectExtent l="0" t="0" r="0" b="0"/>
             <wp:wrapNone/>
             <wp:docPr id="13" name="Picture 13"/>
@@ -1358,7 +1204,7 @@
                   <pic:spPr>
                     <a:xfrm>
                       <a:off x="0" y="0"/>
-                      <a:ext cx="3516036" cy="2209800"/>
+                      <a:ext cx="3142615" cy="1975108"/>
                     </a:xfrm>
                     <a:prstGeom prst="rect">
                       <a:avLst/>
@@ -1385,7 +1231,7 @@
         <mc:AlternateContent>
           <mc:Choice Requires="wps">
             <w:drawing>
-              <wp:anchor distT="0" distB="0" distL="114300" distR="114300" simplePos="0" relativeHeight="251655680" behindDoc="0" locked="0" layoutInCell="1" allowOverlap="1" wp14:anchorId="1F40F031" wp14:editId="194B4399">
+              <wp:anchor distT="0" distB="0" distL="114300" distR="114300" simplePos="0" relativeHeight="251655680" behindDoc="0" locked="0" layoutInCell="1" allowOverlap="1" wp14:anchorId="1F40F031" wp14:editId="195E9701">
                 <wp:simplePos x="0" y="0"/>
                 <wp:positionH relativeFrom="column">
                   <wp:posOffset>4073236</wp:posOffset>
@@ -1446,7 +1292,7 @@
           </mc:Choice>
           <mc:Fallback>
             <w:pict>
-              <v:shape w14:anchorId="22B5D3E2" id="AutoShape 10" o:spid="_x0000_s1026" type="#_x0000_t32" style="position:absolute;margin-left:320.75pt;margin-top:11.75pt;width:133.15pt;height:0;z-index:251655680;visibility:visible;mso-wrap-style:square;mso-width-percent:0;mso-height-percent:0;mso-wrap-distance-left:9pt;mso-wrap-distance-top:0;mso-wrap-distance-right:9pt;mso-wrap-distance-bottom:0;mso-position-horizontal:absolute;mso-position-horizontal-relative:text;mso-position-vertical:absolute;mso-position-vertical-relative:text;mso-width-percent:0;mso-height-percent:0;mso-width-relative:page;mso-height-relative:page" o:gfxdata="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" strokeweight=".5pt"/>
+              <v:shape w14:anchorId="3B9ECB4F" id="AutoShape 10" o:spid="_x0000_s1026" type="#_x0000_t32" style="position:absolute;margin-left:320.75pt;margin-top:11.75pt;width:133.15pt;height:0;z-index:251655680;visibility:visible;mso-wrap-style:square;mso-width-percent:0;mso-height-percent:0;mso-wrap-distance-left:9pt;mso-wrap-distance-top:0;mso-wrap-distance-right:9pt;mso-wrap-distance-bottom:0;mso-position-horizontal:absolute;mso-position-horizontal-relative:text;mso-position-vertical:absolute;mso-position-vertical-relative:text;mso-width-percent:0;mso-height-percent:0;mso-width-relative:page;mso-height-relative:page" o:gfxdata="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" strokeweight=".5pt"/>
             </w:pict>
           </mc:Fallback>
         </mc:AlternateContent>
@@ -1683,7 +1529,7 @@
           </mc:Choice>
           <mc:Fallback>
             <w:pict>
-              <v:shape w14:anchorId="79AE2D3A" id="AutoShape 11" o:spid="_x0000_s1026" type="#_x0000_t32" style="position:absolute;margin-left:309.5pt;margin-top:1pt;width:128.8pt;height:0;z-index:251656704;visibility:visible;mso-wrap-style:square;mso-width-percent:0;mso-height-percent:0;mso-wrap-distance-left:9pt;mso-wrap-distance-top:0;mso-wrap-distance-right:9pt;mso-wrap-distance-bottom:0;mso-position-horizontal:absolute;mso-position-horizontal-relative:text;mso-position-vertical:absolute;mso-position-vertical-relative:text;mso-width-percent:0;mso-height-percent:0;mso-width-relative:page;mso-height-relative:page" o:gfxdata="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" strokeweight=".5pt"/>
+              <v:shape w14:anchorId="0AB8A666" id="AutoShape 11" o:spid="_x0000_s1026" type="#_x0000_t32" style="position:absolute;margin-left:309.5pt;margin-top:1pt;width:128.8pt;height:0;z-index:251656704;visibility:visible;mso-wrap-style:square;mso-width-percent:0;mso-height-percent:0;mso-wrap-distance-left:9pt;mso-wrap-distance-top:0;mso-wrap-distance-right:9pt;mso-wrap-distance-bottom:0;mso-position-horizontal:absolute;mso-position-horizontal-relative:text;mso-position-vertical:absolute;mso-position-vertical-relative:text;mso-width-percent:0;mso-height-percent:0;mso-width-relative:page;mso-height-relative:page" o:gfxdata="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" strokeweight=".5pt"/>
             </w:pict>
           </mc:Fallback>
         </mc:AlternateContent>

</xml_diff>

<commit_message>
update 18 11 2022
</commit_message>
<xml_diff>
--- a/FORMULIR PENGAJUAN PROPOSAL TESIS DAN SKRIPSI BARU.docx
+++ b/FORMULIR PENGAJUAN PROPOSAL TESIS DAN SKRIPSI BARU.docx
@@ -177,7 +177,7 @@
           </mc:Choice>
           <mc:Fallback>
             <w:pict>
-              <v:shapetype w14:anchorId="4600146A" id="_x0000_t32" coordsize="21600,21600" o:spt="32" o:oned="t" path="m,l21600,21600e" filled="f">
+              <v:shapetype w14:anchorId="3A7087A9" id="_x0000_t32" coordsize="21600,21600" o:spt="32" o:oned="t" path="m,l21600,21600e" filled="f">
                 <v:path arrowok="t" fillok="f" o:connecttype="none"/>
                 <o:lock v:ext="edit" shapetype="t"/>
               </v:shapetype>
@@ -313,7 +313,7 @@
           </mc:Choice>
           <mc:Fallback>
             <w:pict>
-              <v:shape w14:anchorId="3C70F7F7" id="AutoShape 3" o:spid="_x0000_s1026" type="#_x0000_t32" style="position:absolute;margin-left:120.6pt;margin-top:15.3pt;width:337.6pt;height:0;z-index:251659264;visibility:visible;mso-wrap-style:square;mso-width-percent:0;mso-height-percent:0;mso-wrap-distance-left:9pt;mso-wrap-distance-top:0;mso-wrap-distance-right:9pt;mso-wrap-distance-bottom:0;mso-position-horizontal:absolute;mso-position-horizontal-relative:text;mso-position-vertical:absolute;mso-position-vertical-relative:text;mso-width-percent:0;mso-height-percent:0;mso-width-relative:page;mso-height-relative:page" o:gfxdata="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" strokeweight=".5pt"/>
+              <v:shape w14:anchorId="3E73ADED" id="AutoShape 3" o:spid="_x0000_s1026" type="#_x0000_t32" style="position:absolute;margin-left:120.6pt;margin-top:15.3pt;width:337.6pt;height:0;z-index:251659264;visibility:visible;mso-wrap-style:square;mso-width-percent:0;mso-height-percent:0;mso-wrap-distance-left:9pt;mso-wrap-distance-top:0;mso-wrap-distance-right:9pt;mso-wrap-distance-bottom:0;mso-position-horizontal:absolute;mso-position-horizontal-relative:text;mso-position-vertical:absolute;mso-position-vertical-relative:text;mso-width-percent:0;mso-height-percent:0;mso-width-relative:page;mso-height-relative:page" o:gfxdata="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" strokeweight=".5pt"/>
             </w:pict>
           </mc:Fallback>
         </mc:AlternateContent>
@@ -450,7 +450,7 @@
           </mc:Choice>
           <mc:Fallback>
             <w:pict>
-              <v:shape w14:anchorId="32A87616" id="AutoShape 4" o:spid="_x0000_s1026" type="#_x0000_t32" style="position:absolute;margin-left:120.6pt;margin-top:14.95pt;width:337.6pt;height:0;z-index:251660288;visibility:visible;mso-wrap-style:square;mso-width-percent:0;mso-height-percent:0;mso-wrap-distance-left:9pt;mso-wrap-distance-top:0;mso-wrap-distance-right:9pt;mso-wrap-distance-bottom:0;mso-position-horizontal:absolute;mso-position-horizontal-relative:text;mso-position-vertical:absolute;mso-position-vertical-relative:text;mso-width-percent:0;mso-height-percent:0;mso-width-relative:page;mso-height-relative:page" o:gfxdata="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" strokeweight=".5pt"/>
+              <v:shape w14:anchorId="164D3861" id="AutoShape 4" o:spid="_x0000_s1026" type="#_x0000_t32" style="position:absolute;margin-left:120.6pt;margin-top:14.95pt;width:337.6pt;height:0;z-index:251660288;visibility:visible;mso-wrap-style:square;mso-width-percent:0;mso-height-percent:0;mso-wrap-distance-left:9pt;mso-wrap-distance-top:0;mso-wrap-distance-right:9pt;mso-wrap-distance-bottom:0;mso-position-horizontal:absolute;mso-position-horizontal-relative:text;mso-position-vertical:absolute;mso-position-vertical-relative:text;mso-width-percent:0;mso-height-percent:0;mso-width-relative:page;mso-height-relative:page" o:gfxdata="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" strokeweight=".5pt"/>
             </w:pict>
           </mc:Fallback>
         </mc:AlternateContent>
@@ -595,7 +595,7 @@
           </mc:Choice>
           <mc:Fallback>
             <w:pict>
-              <v:shape w14:anchorId="2C1377DB" id="AutoShape 4" o:spid="_x0000_s1026" type="#_x0000_t32" style="position:absolute;margin-left:120.4pt;margin-top:16.1pt;width:337.6pt;height:0;z-index:251671552;visibility:visible;mso-wrap-style:square;mso-width-percent:0;mso-height-percent:0;mso-wrap-distance-left:9pt;mso-wrap-distance-top:0;mso-wrap-distance-right:9pt;mso-wrap-distance-bottom:0;mso-position-horizontal:absolute;mso-position-horizontal-relative:text;mso-position-vertical:absolute;mso-position-vertical-relative:text;mso-width-percent:0;mso-height-percent:0;mso-width-relative:page;mso-height-relative:page" o:gfxdata="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" strokeweight=".5pt"/>
+              <v:shape w14:anchorId="24F2F40B" id="AutoShape 4" o:spid="_x0000_s1026" type="#_x0000_t32" style="position:absolute;margin-left:120.4pt;margin-top:16.1pt;width:337.6pt;height:0;z-index:251671552;visibility:visible;mso-wrap-style:square;mso-width-percent:0;mso-height-percent:0;mso-wrap-distance-left:9pt;mso-wrap-distance-top:0;mso-wrap-distance-right:9pt;mso-wrap-distance-bottom:0;mso-position-horizontal:absolute;mso-position-horizontal-relative:text;mso-position-vertical:absolute;mso-position-vertical-relative:text;mso-width-percent:0;mso-height-percent:0;mso-width-relative:page;mso-height-relative:page" o:gfxdata="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" strokeweight=".5pt"/>
             </w:pict>
           </mc:Fallback>
         </mc:AlternateContent>
@@ -731,7 +731,7 @@
           </mc:Choice>
           <mc:Fallback>
             <w:pict>
-              <v:shape w14:anchorId="1A5220CA" id="AutoShape 6" o:spid="_x0000_s1026" type="#_x0000_t32" style="position:absolute;margin-left:120.6pt;margin-top:15.6pt;width:337.6pt;height:0;z-index:251662336;visibility:visible;mso-wrap-style:square;mso-width-percent:0;mso-height-percent:0;mso-wrap-distance-left:9pt;mso-wrap-distance-top:0;mso-wrap-distance-right:9pt;mso-wrap-distance-bottom:0;mso-position-horizontal:absolute;mso-position-horizontal-relative:text;mso-position-vertical:absolute;mso-position-vertical-relative:text;mso-width-percent:0;mso-height-percent:0;mso-width-relative:page;mso-height-relative:page" o:gfxdata="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" strokeweight=".5pt"/>
+              <v:shape w14:anchorId="0885D07E" id="AutoShape 6" o:spid="_x0000_s1026" type="#_x0000_t32" style="position:absolute;margin-left:120.6pt;margin-top:15.6pt;width:337.6pt;height:0;z-index:251662336;visibility:visible;mso-wrap-style:square;mso-width-percent:0;mso-height-percent:0;mso-wrap-distance-left:9pt;mso-wrap-distance-top:0;mso-wrap-distance-right:9pt;mso-wrap-distance-bottom:0;mso-position-horizontal:absolute;mso-position-horizontal-relative:text;mso-position-vertical:absolute;mso-position-vertical-relative:text;mso-width-percent:0;mso-height-percent:0;mso-width-relative:page;mso-height-relative:page" o:gfxdata="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" strokeweight=".5pt"/>
             </w:pict>
           </mc:Fallback>
         </mc:AlternateContent>
@@ -766,13 +766,185 @@
         </w:rPr>
         <w:t xml:space="preserve">   </w:t>
       </w:r>
+      <w:proofErr w:type="spellStart"/>
       <w:r>
         <w:rPr>
           <w:rFonts w:ascii="Times New Roman" w:hAnsi="Times New Roman"/>
           <w:sz w:val="24"/>
           <w:szCs w:val="24"/>
         </w:rPr>
-        <w:t>Makna Karakter Menurut 2 Petrus 1:5-7 Dan Aplikasinya Dalam    Pembentukan Karakter Di Youth Gkpb Masa Depan Cerah Surabaya</w:t>
+        <w:t>Makna</w:t>
+      </w:r>
+      <w:proofErr w:type="spellEnd"/>
+      <w:r>
+        <w:rPr>
+          <w:rFonts w:ascii="Times New Roman" w:hAnsi="Times New Roman"/>
+          <w:sz w:val="24"/>
+          <w:szCs w:val="24"/>
+        </w:rPr>
+        <w:t xml:space="preserve"> </w:t>
+      </w:r>
+      <w:proofErr w:type="spellStart"/>
+      <w:r>
+        <w:rPr>
+          <w:rFonts w:ascii="Times New Roman" w:hAnsi="Times New Roman"/>
+          <w:sz w:val="24"/>
+          <w:szCs w:val="24"/>
+        </w:rPr>
+        <w:t>Karakter</w:t>
+      </w:r>
+      <w:proofErr w:type="spellEnd"/>
+      <w:r>
+        <w:rPr>
+          <w:rFonts w:ascii="Times New Roman" w:hAnsi="Times New Roman"/>
+          <w:sz w:val="24"/>
+          <w:szCs w:val="24"/>
+        </w:rPr>
+        <w:t xml:space="preserve"> </w:t>
+      </w:r>
+      <w:proofErr w:type="spellStart"/>
+      <w:r>
+        <w:rPr>
+          <w:rFonts w:ascii="Times New Roman" w:hAnsi="Times New Roman"/>
+          <w:sz w:val="24"/>
+          <w:szCs w:val="24"/>
+        </w:rPr>
+        <w:t>Menurut</w:t>
+      </w:r>
+      <w:proofErr w:type="spellEnd"/>
+      <w:r>
+        <w:rPr>
+          <w:rFonts w:ascii="Times New Roman" w:hAnsi="Times New Roman"/>
+          <w:sz w:val="24"/>
+          <w:szCs w:val="24"/>
+        </w:rPr>
+        <w:t xml:space="preserve"> 2 Petrus 1:5-7 Dan </w:t>
+      </w:r>
+      <w:proofErr w:type="spellStart"/>
+      <w:r>
+        <w:rPr>
+          <w:rFonts w:ascii="Times New Roman" w:hAnsi="Times New Roman"/>
+          <w:sz w:val="24"/>
+          <w:szCs w:val="24"/>
+        </w:rPr>
+        <w:t>Aplikasinya</w:t>
+      </w:r>
+      <w:proofErr w:type="spellEnd"/>
+      <w:r>
+        <w:rPr>
+          <w:rFonts w:ascii="Times New Roman" w:hAnsi="Times New Roman"/>
+          <w:sz w:val="24"/>
+          <w:szCs w:val="24"/>
+        </w:rPr>
+        <w:t xml:space="preserve"> </w:t>
+      </w:r>
+      <w:proofErr w:type="spellStart"/>
+      <w:r>
+        <w:rPr>
+          <w:rFonts w:ascii="Times New Roman" w:hAnsi="Times New Roman"/>
+          <w:sz w:val="24"/>
+          <w:szCs w:val="24"/>
+        </w:rPr>
+        <w:t>Dalam</w:t>
+      </w:r>
+      <w:proofErr w:type="spellEnd"/>
+      <w:r>
+        <w:rPr>
+          <w:rFonts w:ascii="Times New Roman" w:hAnsi="Times New Roman"/>
+          <w:sz w:val="24"/>
+          <w:szCs w:val="24"/>
+        </w:rPr>
+        <w:t xml:space="preserve">    </w:t>
+      </w:r>
+      <w:proofErr w:type="spellStart"/>
+      <w:r>
+        <w:rPr>
+          <w:rFonts w:ascii="Times New Roman" w:hAnsi="Times New Roman"/>
+          <w:sz w:val="24"/>
+          <w:szCs w:val="24"/>
+        </w:rPr>
+        <w:t>Pembentukan</w:t>
+      </w:r>
+      <w:proofErr w:type="spellEnd"/>
+      <w:r>
+        <w:rPr>
+          <w:rFonts w:ascii="Times New Roman" w:hAnsi="Times New Roman"/>
+          <w:sz w:val="24"/>
+          <w:szCs w:val="24"/>
+        </w:rPr>
+        <w:t xml:space="preserve"> </w:t>
+      </w:r>
+      <w:proofErr w:type="spellStart"/>
+      <w:r>
+        <w:rPr>
+          <w:rFonts w:ascii="Times New Roman" w:hAnsi="Times New Roman"/>
+          <w:sz w:val="24"/>
+          <w:szCs w:val="24"/>
+        </w:rPr>
+        <w:t>Karakter</w:t>
+      </w:r>
+      <w:proofErr w:type="spellEnd"/>
+      <w:r>
+        <w:rPr>
+          <w:rFonts w:ascii="Times New Roman" w:hAnsi="Times New Roman"/>
+          <w:sz w:val="24"/>
+          <w:szCs w:val="24"/>
+        </w:rPr>
+        <w:t xml:space="preserve"> Di Youth </w:t>
+      </w:r>
+      <w:proofErr w:type="spellStart"/>
+      <w:r>
+        <w:rPr>
+          <w:rFonts w:ascii="Times New Roman" w:hAnsi="Times New Roman"/>
+          <w:sz w:val="24"/>
+          <w:szCs w:val="24"/>
+        </w:rPr>
+        <w:t>Gkpb</w:t>
+      </w:r>
+      <w:proofErr w:type="spellEnd"/>
+      <w:r>
+        <w:rPr>
+          <w:rFonts w:ascii="Times New Roman" w:hAnsi="Times New Roman"/>
+          <w:sz w:val="24"/>
+          <w:szCs w:val="24"/>
+        </w:rPr>
+        <w:t xml:space="preserve"> Masa </w:t>
+      </w:r>
+      <w:proofErr w:type="spellStart"/>
+      <w:r>
+        <w:rPr>
+          <w:rFonts w:ascii="Times New Roman" w:hAnsi="Times New Roman"/>
+          <w:sz w:val="24"/>
+          <w:szCs w:val="24"/>
+        </w:rPr>
+        <w:t>Depan</w:t>
+      </w:r>
+      <w:proofErr w:type="spellEnd"/>
+      <w:r>
+        <w:rPr>
+          <w:rFonts w:ascii="Times New Roman" w:hAnsi="Times New Roman"/>
+          <w:sz w:val="24"/>
+          <w:szCs w:val="24"/>
+        </w:rPr>
+        <w:t xml:space="preserve"> </w:t>
+      </w:r>
+      <w:proofErr w:type="spellStart"/>
+      <w:r>
+        <w:rPr>
+          <w:rFonts w:ascii="Times New Roman" w:hAnsi="Times New Roman"/>
+          <w:sz w:val="24"/>
+          <w:szCs w:val="24"/>
+        </w:rPr>
+        <w:t>Cerah</w:t>
+      </w:r>
+      <w:proofErr w:type="spellEnd"/>
+      <w:r>
+        <w:rPr>
+          <w:rFonts w:ascii="Times New Roman" w:hAnsi="Times New Roman"/>
+          <w:sz w:val="24"/>
+          <w:szCs w:val="24"/>
+        </w:rPr>
+        <w:t xml:space="preserve"> Surabaya</w:t>
       </w:r>
     </w:p>
     <w:p>
@@ -867,7 +1039,7 @@
           </mc:Choice>
           <mc:Fallback>
             <w:pict>
-              <v:shape w14:anchorId="248B45E4" id="AutoShape 7" o:spid="_x0000_s1026" type="#_x0000_t32" style="position:absolute;margin-left:120.6pt;margin-top:15.05pt;width:337.6pt;height:0;z-index:251663360;visibility:visible;mso-wrap-style:square;mso-width-percent:0;mso-height-percent:0;mso-wrap-distance-left:9pt;mso-wrap-distance-top:0;mso-wrap-distance-right:9pt;mso-wrap-distance-bottom:0;mso-position-horizontal:absolute;mso-position-horizontal-relative:text;mso-position-vertical:absolute;mso-position-vertical-relative:text;mso-width-percent:0;mso-height-percent:0;mso-width-relative:page;mso-height-relative:page" o:gfxdata="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" strokeweight=".5pt"/>
+              <v:shape w14:anchorId="19872C5A" id="AutoShape 7" o:spid="_x0000_s1026" type="#_x0000_t32" style="position:absolute;margin-left:120.6pt;margin-top:15.05pt;width:337.6pt;height:0;z-index:251663360;visibility:visible;mso-wrap-style:square;mso-width-percent:0;mso-height-percent:0;mso-wrap-distance-left:9pt;mso-wrap-distance-top:0;mso-wrap-distance-right:9pt;mso-wrap-distance-bottom:0;mso-position-horizontal:absolute;mso-position-horizontal-relative:text;mso-position-vertical:absolute;mso-position-vertical-relative:text;mso-width-percent:0;mso-height-percent:0;mso-width-relative:page;mso-height-relative:page" o:gfxdata="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" strokeweight=".5pt"/>
             </w:pict>
           </mc:Fallback>
         </mc:AlternateContent>
@@ -954,7 +1126,7 @@
           </mc:Choice>
           <mc:Fallback>
             <w:pict>
-              <v:shape w14:anchorId="50C9FD17" id="AutoShape 14" o:spid="_x0000_s1026" type="#_x0000_t32" style="position:absolute;margin-left:135.65pt;margin-top:39.95pt;width:322.55pt;height:.05pt;z-index:251668480;visibility:visible;mso-wrap-style:square;mso-width-percent:0;mso-height-percent:0;mso-wrap-distance-left:9pt;mso-wrap-distance-top:0;mso-wrap-distance-right:9pt;mso-wrap-distance-bottom:0;mso-position-horizontal:absolute;mso-position-horizontal-relative:text;mso-position-vertical:absolute;mso-position-vertical-relative:text;mso-width-percent:0;mso-height-percent:0;mso-width-relative:page;mso-height-relative:page" o:gfxdata="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" strokeweight=".5pt"/>
+              <v:shape w14:anchorId="034B21FF" id="AutoShape 14" o:spid="_x0000_s1026" type="#_x0000_t32" style="position:absolute;margin-left:135.65pt;margin-top:39.95pt;width:322.55pt;height:.05pt;z-index:251668480;visibility:visible;mso-wrap-style:square;mso-width-percent:0;mso-height-percent:0;mso-wrap-distance-left:9pt;mso-wrap-distance-top:0;mso-wrap-distance-right:9pt;mso-wrap-distance-bottom:0;mso-position-horizontal:absolute;mso-position-horizontal-relative:text;mso-position-vertical:absolute;mso-position-vertical-relative:text;mso-width-percent:0;mso-height-percent:0;mso-width-relative:page;mso-height-relative:page" o:gfxdata="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" strokeweight=".5pt"/>
             </w:pict>
           </mc:Fallback>
         </mc:AlternateContent>
@@ -1030,7 +1202,7 @@
           </mc:Choice>
           <mc:Fallback>
             <w:pict>
-              <v:shape w14:anchorId="29E2619F" id="AutoShape 8" o:spid="_x0000_s1026" type="#_x0000_t32" style="position:absolute;margin-left:135.65pt;margin-top:12.45pt;width:322.55pt;height:.05pt;z-index:251664384;visibility:visible;mso-wrap-style:square;mso-width-percent:0;mso-height-percent:0;mso-wrap-distance-left:9pt;mso-wrap-distance-top:0;mso-wrap-distance-right:9pt;mso-wrap-distance-bottom:0;mso-position-horizontal:absolute;mso-position-horizontal-relative:text;mso-position-vertical:absolute;mso-position-vertical-relative:text;mso-width-percent:0;mso-height-percent:0;mso-width-relative:page;mso-height-relative:page" o:gfxdata="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" strokeweight=".5pt"/>
+              <v:shape w14:anchorId="267F5B07" id="AutoShape 8" o:spid="_x0000_s1026" type="#_x0000_t32" style="position:absolute;margin-left:135.65pt;margin-top:12.45pt;width:322.55pt;height:.05pt;z-index:251664384;visibility:visible;mso-wrap-style:square;mso-width-percent:0;mso-height-percent:0;mso-wrap-distance-left:9pt;mso-wrap-distance-top:0;mso-wrap-distance-right:9pt;mso-wrap-distance-bottom:0;mso-position-horizontal:absolute;mso-position-horizontal-relative:text;mso-position-vertical:absolute;mso-position-vertical-relative:text;mso-width-percent:0;mso-height-percent:0;mso-width-relative:page;mso-height-relative:page" o:gfxdata="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" strokeweight=".5pt"/>
             </w:pict>
           </mc:Fallback>
         </mc:AlternateContent>
@@ -1081,7 +1253,16 @@
           <w:sz w:val="24"/>
           <w:szCs w:val="24"/>
         </w:rPr>
-        <w:t xml:space="preserve">   -</w:t>
+        <w:t xml:space="preserve">   </w:t>
+      </w:r>
+      <w:r>
+        <w:rPr>
+          <w:rFonts w:ascii="Times New Roman" w:hAnsi="Times New Roman" w:cs="Times New Roman"/>
+          <w:noProof/>
+          <w:sz w:val="24"/>
+          <w:szCs w:val="24"/>
+        </w:rPr>
+        <w:t>Dr. Widjanadi, M. Th.</w:t>
       </w:r>
     </w:p>
     <w:p>
@@ -1111,7 +1292,16 @@
           <w:sz w:val="24"/>
           <w:szCs w:val="24"/>
         </w:rPr>
-        <w:t xml:space="preserve">  -</w:t>
+        <w:t xml:space="preserve">  </w:t>
+      </w:r>
+      <w:r>
+        <w:rPr>
+          <w:rFonts w:ascii="Times New Roman" w:hAnsi="Times New Roman" w:cs="Times New Roman"/>
+          <w:noProof/>
+          <w:sz w:val="24"/>
+          <w:szCs w:val="24"/>
+        </w:rPr>
+        <w:t>Gideon Ricu Sele, S. Th,. M. Pd.</w:t>
       </w:r>
     </w:p>
     <w:p>
@@ -1292,7 +1482,7 @@
           </mc:Choice>
           <mc:Fallback>
             <w:pict>
-              <v:shape w14:anchorId="3B9ECB4F" id="AutoShape 10" o:spid="_x0000_s1026" type="#_x0000_t32" style="position:absolute;margin-left:320.75pt;margin-top:11.75pt;width:133.15pt;height:0;z-index:251655680;visibility:visible;mso-wrap-style:square;mso-width-percent:0;mso-height-percent:0;mso-wrap-distance-left:9pt;mso-wrap-distance-top:0;mso-wrap-distance-right:9pt;mso-wrap-distance-bottom:0;mso-position-horizontal:absolute;mso-position-horizontal-relative:text;mso-position-vertical:absolute;mso-position-vertical-relative:text;mso-width-percent:0;mso-height-percent:0;mso-width-relative:page;mso-height-relative:page" o:gfxdata="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" strokeweight=".5pt"/>
+              <v:shape w14:anchorId="27F2B8C0" id="AutoShape 10" o:spid="_x0000_s1026" type="#_x0000_t32" style="position:absolute;margin-left:320.75pt;margin-top:11.75pt;width:133.15pt;height:0;z-index:251655680;visibility:visible;mso-wrap-style:square;mso-width-percent:0;mso-height-percent:0;mso-wrap-distance-left:9pt;mso-wrap-distance-top:0;mso-wrap-distance-right:9pt;mso-wrap-distance-bottom:0;mso-position-horizontal:absolute;mso-position-horizontal-relative:text;mso-position-vertical:absolute;mso-position-vertical-relative:text;mso-width-percent:0;mso-height-percent:0;mso-width-relative:page;mso-height-relative:page" o:gfxdata="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" strokeweight=".5pt"/>
             </w:pict>
           </mc:Fallback>
         </mc:AlternateContent>
@@ -1529,7 +1719,7 @@
           </mc:Choice>
           <mc:Fallback>
             <w:pict>
-              <v:shape w14:anchorId="0AB8A666" id="AutoShape 11" o:spid="_x0000_s1026" type="#_x0000_t32" style="position:absolute;margin-left:309.5pt;margin-top:1pt;width:128.8pt;height:0;z-index:251656704;visibility:visible;mso-wrap-style:square;mso-width-percent:0;mso-height-percent:0;mso-wrap-distance-left:9pt;mso-wrap-distance-top:0;mso-wrap-distance-right:9pt;mso-wrap-distance-bottom:0;mso-position-horizontal:absolute;mso-position-horizontal-relative:text;mso-position-vertical:absolute;mso-position-vertical-relative:text;mso-width-percent:0;mso-height-percent:0;mso-width-relative:page;mso-height-relative:page" o:gfxdata="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" strokeweight=".5pt"/>
+              <v:shape w14:anchorId="22609D1D" id="AutoShape 11" o:spid="_x0000_s1026" type="#_x0000_t32" style="position:absolute;margin-left:309.5pt;margin-top:1pt;width:128.8pt;height:0;z-index:251656704;visibility:visible;mso-wrap-style:square;mso-width-percent:0;mso-height-percent:0;mso-wrap-distance-left:9pt;mso-wrap-distance-top:0;mso-wrap-distance-right:9pt;mso-wrap-distance-bottom:0;mso-position-horizontal:absolute;mso-position-horizontal-relative:text;mso-position-vertical:absolute;mso-position-vertical-relative:text;mso-width-percent:0;mso-height-percent:0;mso-width-relative:page;mso-height-relative:page" o:gfxdata="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" strokeweight=".5pt"/>
             </w:pict>
           </mc:Fallback>
         </mc:AlternateContent>

</xml_diff>